<commit_message>
Outlines for a workshop
</commit_message>
<xml_diff>
--- a/README.docx
+++ b/README.docx
@@ -166,7 +166,17 @@
           <w:sz w:val="36"/>
           <w:szCs w:val="36"/>
         </w:rPr>
-        <w:t>Course Overview</w:t>
+        <w:t>Workshop</w:t>
+      </w:r>
+      <w:r>
+        <w:rPr>
+          <w:rFonts w:ascii="Arial" w:eastAsia="Times New Roman" w:hAnsi="Arial" w:cs="Arial"/>
+          <w:b/>
+          <w:bCs/>
+          <w:sz w:val="36"/>
+          <w:szCs w:val="36"/>
+        </w:rPr>
+        <w:t xml:space="preserve"> Overview</w:t>
       </w:r>
     </w:p>
     <w:p>
@@ -529,6 +539,32 @@
         </w:rPr>
         <w:t>ing</w:t>
       </w:r>
+      <w:r>
+        <w:rPr>
+          <w:rFonts w:ascii="Arial" w:hAnsi="Arial" w:cs="Arial"/>
+          <w:sz w:val="24"/>
+          <w:szCs w:val="24"/>
+        </w:rPr>
+        <w:t>.</w:t>
+      </w:r>
+      <w:r>
+        <w:rPr>
+          <w:rFonts w:ascii="Arial" w:hAnsi="Arial" w:cs="Arial"/>
+          <w:sz w:val="24"/>
+          <w:szCs w:val="24"/>
+        </w:rPr>
+        <w:t xml:space="preserve"> The workshop therefore provides a grand picture as well as practical aspects</w:t>
+      </w:r>
+      <w:r>
+        <w:rPr>
+          <w:rFonts w:ascii="Arial" w:hAnsi="Arial" w:cs="Arial"/>
+          <w:sz w:val="24"/>
+          <w:szCs w:val="24"/>
+        </w:rPr>
+        <w:t xml:space="preserve"> of GWAS</w:t>
+      </w:r>
+      <w:bookmarkStart w:id="0" w:name="_GoBack"/>
+      <w:bookmarkEnd w:id="0"/>
       <w:r>
         <w:rPr>
           <w:rFonts w:ascii="Arial" w:hAnsi="Arial" w:cs="Arial"/>
@@ -1285,77 +1321,13 @@
           <w:szCs w:val="24"/>
         </w:rPr>
       </w:pPr>
-      <w:proofErr w:type="spellStart"/>
-      <w:r>
-        <w:rPr>
-          <w:rFonts w:ascii="Arial" w:eastAsia="Times New Roman" w:hAnsi="Arial" w:cs="Arial"/>
-          <w:sz w:val="24"/>
-          <w:szCs w:val="24"/>
-        </w:rPr>
-        <w:t>Freie</w:t>
-      </w:r>
-      <w:proofErr w:type="spellEnd"/>
-      <w:r>
-        <w:rPr>
-          <w:rFonts w:ascii="Arial" w:eastAsia="Times New Roman" w:hAnsi="Arial" w:cs="Arial"/>
-          <w:sz w:val="24"/>
-          <w:szCs w:val="24"/>
-        </w:rPr>
-        <w:t xml:space="preserve"> Universität Berlin, Institute of Biology, </w:t>
-      </w:r>
-      <w:proofErr w:type="spellStart"/>
-      <w:r>
-        <w:rPr>
-          <w:rFonts w:ascii="Arial" w:eastAsia="Times New Roman" w:hAnsi="Arial" w:cs="Arial"/>
-          <w:sz w:val="24"/>
-          <w:szCs w:val="24"/>
-        </w:rPr>
-        <w:t>Königin</w:t>
-      </w:r>
-      <w:proofErr w:type="spellEnd"/>
-      <w:r>
-        <w:rPr>
-          <w:rFonts w:ascii="Arial" w:eastAsia="Times New Roman" w:hAnsi="Arial" w:cs="Arial"/>
-          <w:sz w:val="24"/>
-          <w:szCs w:val="24"/>
-        </w:rPr>
-        <w:t>-</w:t>
-      </w:r>
-      <w:proofErr w:type="spellStart"/>
-      <w:r>
-        <w:rPr>
-          <w:rFonts w:ascii="Arial" w:eastAsia="Times New Roman" w:hAnsi="Arial" w:cs="Arial"/>
-          <w:sz w:val="24"/>
-          <w:szCs w:val="24"/>
-        </w:rPr>
-        <w:t>Luise</w:t>
-      </w:r>
-      <w:proofErr w:type="spellEnd"/>
-      <w:r>
-        <w:rPr>
-          <w:rFonts w:ascii="Arial" w:eastAsia="Times New Roman" w:hAnsi="Arial" w:cs="Arial"/>
-          <w:sz w:val="24"/>
-          <w:szCs w:val="24"/>
-        </w:rPr>
-        <w:t>-Str. 1-3, 14195 Berlin-</w:t>
-      </w:r>
-      <w:proofErr w:type="spellStart"/>
-      <w:r>
-        <w:rPr>
-          <w:rFonts w:ascii="Arial" w:eastAsia="Times New Roman" w:hAnsi="Arial" w:cs="Arial"/>
-          <w:sz w:val="24"/>
-          <w:szCs w:val="24"/>
-        </w:rPr>
-        <w:t>Dahlem</w:t>
-      </w:r>
-      <w:proofErr w:type="spellEnd"/>
-      <w:r>
-        <w:rPr>
-          <w:rFonts w:ascii="Arial" w:eastAsia="Times New Roman" w:hAnsi="Arial" w:cs="Arial"/>
-          <w:sz w:val="24"/>
-          <w:szCs w:val="24"/>
-        </w:rPr>
-        <w:t>.</w:t>
+      <w:r>
+        <w:rPr>
+          <w:rFonts w:ascii="Arial" w:eastAsia="Times New Roman" w:hAnsi="Arial" w:cs="Arial"/>
+          <w:sz w:val="24"/>
+          <w:szCs w:val="24"/>
+        </w:rPr>
+        <w:t>Freie Universität Berlin, Institute of Biology, Königin-Luise-Str. 1-3, 14195 Berlin-Dahlem.</w:t>
       </w:r>
     </w:p>
     <w:p>
@@ -1731,16 +1703,8 @@
         <w:rPr>
           <w:rFonts w:ascii="Arial" w:hAnsi="Arial" w:cs="Arial"/>
         </w:rPr>
-        <w:t xml:space="preserve">Fenland and the </w:t>
-      </w:r>
-      <w:proofErr w:type="spellStart"/>
-      <w:r>
-        <w:rPr>
-          <w:rFonts w:ascii="Arial" w:hAnsi="Arial" w:cs="Arial"/>
-        </w:rPr>
-        <w:t>InterAct</w:t>
-      </w:r>
-      <w:proofErr w:type="spellEnd"/>
+        <w:t>Fenland and the InterAct</w:t>
+      </w:r>
       <w:r>
         <w:rPr>
           <w:rFonts w:ascii="Arial" w:hAnsi="Arial" w:cs="Arial"/>
@@ -1855,8 +1819,6 @@
         </w:rPr>
         <w:t xml:space="preserve">simulated </w:t>
       </w:r>
-      <w:bookmarkStart w:id="0" w:name="_GoBack"/>
-      <w:bookmarkEnd w:id="0"/>
       <w:r>
         <w:rPr>
           <w:rFonts w:ascii="Arial" w:hAnsi="Arial" w:cs="Arial"/>
@@ -1976,21 +1938,7 @@
         <w:rPr>
           <w:rFonts w:ascii="Arial" w:hAnsi="Arial" w:cs="Arial"/>
         </w:rPr>
-        <w:t xml:space="preserve"> at </w:t>
-      </w:r>
-      <w:proofErr w:type="spellStart"/>
-      <w:r>
-        <w:rPr>
-          <w:rFonts w:ascii="Arial" w:hAnsi="Arial" w:cs="Arial"/>
-        </w:rPr>
-        <w:t>UseR</w:t>
-      </w:r>
-      <w:proofErr w:type="spellEnd"/>
-      <w:r>
-        <w:rPr>
-          <w:rFonts w:ascii="Arial" w:hAnsi="Arial" w:cs="Arial"/>
-        </w:rPr>
-        <w:t xml:space="preserve">! </w:t>
+        <w:t xml:space="preserve"> at UseR! </w:t>
       </w:r>
       <w:r>
         <w:rPr>

</xml_diff>

<commit_message>
Outlies for a workshop
</commit_message>
<xml_diff>
--- a/README.docx
+++ b/README.docx
@@ -553,18 +553,34 @@
           <w:sz w:val="24"/>
           <w:szCs w:val="24"/>
         </w:rPr>
-        <w:t xml:space="preserve"> The workshop therefore provides a grand picture as well as practical aspects</w:t>
-      </w:r>
-      <w:r>
-        <w:rPr>
-          <w:rFonts w:ascii="Arial" w:hAnsi="Arial" w:cs="Arial"/>
-          <w:sz w:val="24"/>
-          <w:szCs w:val="24"/>
-        </w:rPr>
-        <w:t xml:space="preserve"> of GWAS</w:t>
+        <w:t xml:space="preserve"> The workshop therefore </w:t>
+      </w:r>
+      <w:r>
+        <w:rPr>
+          <w:rFonts w:ascii="Arial" w:hAnsi="Arial" w:cs="Arial"/>
+          <w:sz w:val="24"/>
+          <w:szCs w:val="24"/>
+        </w:rPr>
+        <w:t>intends to give</w:t>
       </w:r>
       <w:bookmarkStart w:id="0" w:name="_GoBack"/>
       <w:bookmarkEnd w:id="0"/>
+      <w:r>
+        <w:rPr>
+          <w:rFonts w:ascii="Arial" w:hAnsi="Arial" w:cs="Arial"/>
+          <w:sz w:val="24"/>
+          <w:szCs w:val="24"/>
+        </w:rPr>
+        <w:t xml:space="preserve"> a grand picture as well as practical aspects</w:t>
+      </w:r>
+      <w:r>
+        <w:rPr>
+          <w:rFonts w:ascii="Arial" w:hAnsi="Arial" w:cs="Arial"/>
+          <w:sz w:val="24"/>
+          <w:szCs w:val="24"/>
+        </w:rPr>
+        <w:t xml:space="preserve"> of GWAS</w:t>
+      </w:r>
       <w:r>
         <w:rPr>
           <w:rFonts w:ascii="Arial" w:hAnsi="Arial" w:cs="Arial"/>
@@ -1321,13 +1337,77 @@
           <w:szCs w:val="24"/>
         </w:rPr>
       </w:pPr>
-      <w:r>
-        <w:rPr>
-          <w:rFonts w:ascii="Arial" w:eastAsia="Times New Roman" w:hAnsi="Arial" w:cs="Arial"/>
-          <w:sz w:val="24"/>
-          <w:szCs w:val="24"/>
-        </w:rPr>
-        <w:t>Freie Universität Berlin, Institute of Biology, Königin-Luise-Str. 1-3, 14195 Berlin-Dahlem.</w:t>
+      <w:proofErr w:type="spellStart"/>
+      <w:r>
+        <w:rPr>
+          <w:rFonts w:ascii="Arial" w:eastAsia="Times New Roman" w:hAnsi="Arial" w:cs="Arial"/>
+          <w:sz w:val="24"/>
+          <w:szCs w:val="24"/>
+        </w:rPr>
+        <w:t>Freie</w:t>
+      </w:r>
+      <w:proofErr w:type="spellEnd"/>
+      <w:r>
+        <w:rPr>
+          <w:rFonts w:ascii="Arial" w:eastAsia="Times New Roman" w:hAnsi="Arial" w:cs="Arial"/>
+          <w:sz w:val="24"/>
+          <w:szCs w:val="24"/>
+        </w:rPr>
+        <w:t xml:space="preserve"> Universität Berlin, Institute of Biology, </w:t>
+      </w:r>
+      <w:proofErr w:type="spellStart"/>
+      <w:r>
+        <w:rPr>
+          <w:rFonts w:ascii="Arial" w:eastAsia="Times New Roman" w:hAnsi="Arial" w:cs="Arial"/>
+          <w:sz w:val="24"/>
+          <w:szCs w:val="24"/>
+        </w:rPr>
+        <w:t>Königin</w:t>
+      </w:r>
+      <w:proofErr w:type="spellEnd"/>
+      <w:r>
+        <w:rPr>
+          <w:rFonts w:ascii="Arial" w:eastAsia="Times New Roman" w:hAnsi="Arial" w:cs="Arial"/>
+          <w:sz w:val="24"/>
+          <w:szCs w:val="24"/>
+        </w:rPr>
+        <w:t>-</w:t>
+      </w:r>
+      <w:proofErr w:type="spellStart"/>
+      <w:r>
+        <w:rPr>
+          <w:rFonts w:ascii="Arial" w:eastAsia="Times New Roman" w:hAnsi="Arial" w:cs="Arial"/>
+          <w:sz w:val="24"/>
+          <w:szCs w:val="24"/>
+        </w:rPr>
+        <w:t>Luise</w:t>
+      </w:r>
+      <w:proofErr w:type="spellEnd"/>
+      <w:r>
+        <w:rPr>
+          <w:rFonts w:ascii="Arial" w:eastAsia="Times New Roman" w:hAnsi="Arial" w:cs="Arial"/>
+          <w:sz w:val="24"/>
+          <w:szCs w:val="24"/>
+        </w:rPr>
+        <w:t>-Str. 1-3, 14195 Berlin-</w:t>
+      </w:r>
+      <w:proofErr w:type="spellStart"/>
+      <w:r>
+        <w:rPr>
+          <w:rFonts w:ascii="Arial" w:eastAsia="Times New Roman" w:hAnsi="Arial" w:cs="Arial"/>
+          <w:sz w:val="24"/>
+          <w:szCs w:val="24"/>
+        </w:rPr>
+        <w:t>Dahlem</w:t>
+      </w:r>
+      <w:proofErr w:type="spellEnd"/>
+      <w:r>
+        <w:rPr>
+          <w:rFonts w:ascii="Arial" w:eastAsia="Times New Roman" w:hAnsi="Arial" w:cs="Arial"/>
+          <w:sz w:val="24"/>
+          <w:szCs w:val="24"/>
+        </w:rPr>
+        <w:t>.</w:t>
       </w:r>
     </w:p>
     <w:p>
@@ -1703,8 +1783,16 @@
         <w:rPr>
           <w:rFonts w:ascii="Arial" w:hAnsi="Arial" w:cs="Arial"/>
         </w:rPr>
-        <w:t>Fenland and the InterAct</w:t>
-      </w:r>
+        <w:t xml:space="preserve">Fenland and the </w:t>
+      </w:r>
+      <w:proofErr w:type="spellStart"/>
+      <w:r>
+        <w:rPr>
+          <w:rFonts w:ascii="Arial" w:hAnsi="Arial" w:cs="Arial"/>
+        </w:rPr>
+        <w:t>InterAct</w:t>
+      </w:r>
+      <w:proofErr w:type="spellEnd"/>
       <w:r>
         <w:rPr>
           <w:rFonts w:ascii="Arial" w:hAnsi="Arial" w:cs="Arial"/>
@@ -1938,7 +2026,21 @@
         <w:rPr>
           <w:rFonts w:ascii="Arial" w:hAnsi="Arial" w:cs="Arial"/>
         </w:rPr>
-        <w:t xml:space="preserve"> at UseR! </w:t>
+        <w:t xml:space="preserve"> at </w:t>
+      </w:r>
+      <w:proofErr w:type="spellStart"/>
+      <w:r>
+        <w:rPr>
+          <w:rFonts w:ascii="Arial" w:hAnsi="Arial" w:cs="Arial"/>
+        </w:rPr>
+        <w:t>UseR</w:t>
+      </w:r>
+      <w:proofErr w:type="spellEnd"/>
+      <w:r>
+        <w:rPr>
+          <w:rFonts w:ascii="Arial" w:hAnsi="Arial" w:cs="Arial"/>
+        </w:rPr>
+        <w:t xml:space="preserve">! </w:t>
       </w:r>
       <w:r>
         <w:rPr>

</xml_diff>